<commit_message>
Implemented Aug 18 2024 feedback, sans new sheriff info sheet
</commit_message>
<xml_diff>
--- a/docassemble/StalkingNoContactOrderRequest/data/templates/snco_instructions.docx
+++ b/docassemble/StalkingNoContactOrderRequest/data/templates/snco_instructions.docx
@@ -274,15 +274,47 @@
                 <w:sz w:val="28"/>
                 <w:szCs w:val="28"/>
               </w:rPr>
-              <w:t xml:space="preserve">Print out or save the forms. Be sure to read the forms to make sure they are correct. </w:t>
-            </w:r>
-            <w:r>
-              <w:rPr>
-                <w:rFonts w:ascii="Arial" w:hAnsi="Arial" w:cs="Arial"/>
-                <w:sz w:val="28"/>
-                <w:szCs w:val="28"/>
-              </w:rPr>
-              <w:t xml:space="preserve">Sign the petition. </w:t>
+              <w:t>Print out or save the forms. Be sure to read the forms to make sure they are correct.</w:t>
+            </w:r>
+            <w:r>
+              <w:rPr>
+                <w:rFonts w:ascii="Arial" w:hAnsi="Arial" w:cs="Arial"/>
+                <w:sz w:val="28"/>
+                <w:szCs w:val="28"/>
+              </w:rPr>
+              <w:t>{% if e_signature == False %}</w:t>
+            </w:r>
+            <w:r>
+              <w:rPr>
+                <w:rFonts w:ascii="Arial" w:hAnsi="Arial" w:cs="Arial"/>
+                <w:sz w:val="28"/>
+                <w:szCs w:val="28"/>
+              </w:rPr>
+              <w:t xml:space="preserve"> </w:t>
+            </w:r>
+            <w:r>
+              <w:rPr>
+                <w:rFonts w:ascii="Arial" w:hAnsi="Arial" w:cs="Arial"/>
+                <w:sz w:val="28"/>
+                <w:szCs w:val="28"/>
+              </w:rPr>
+              <w:t>Sign the petition.</w:t>
+            </w:r>
+            <w:r>
+              <w:rPr>
+                <w:rFonts w:ascii="Arial" w:hAnsi="Arial" w:cs="Arial"/>
+                <w:sz w:val="28"/>
+                <w:szCs w:val="28"/>
+              </w:rPr>
+              <w:t>{% endif %}</w:t>
+            </w:r>
+            <w:r>
+              <w:rPr>
+                <w:rFonts w:ascii="Arial" w:hAnsi="Arial" w:cs="Arial"/>
+                <w:sz w:val="28"/>
+                <w:szCs w:val="28"/>
+              </w:rPr>
+              <w:t xml:space="preserve"> </w:t>
             </w:r>
             <w:r>
               <w:rPr>
@@ -688,7 +720,39 @@
                 <w:sz w:val="28"/>
                 <w:szCs w:val="28"/>
               </w:rPr>
-              <w:t>Find out when and where your court hearing is. It could be in person or remote. Ask the court clerk how this will work. You may need to delivery copies of your forms to the judge, court coordinator, or the clerk before your court hearing. Ask the clerk how to deliver your forms if you need to.</w:t>
+              <w:t xml:space="preserve">Find out when and where your court hearing is. It could be in person or remote. Ask the </w:t>
+            </w:r>
+            <w:r>
+              <w:rPr>
+                <w:rFonts w:ascii="Arial" w:hAnsi="Arial" w:cs="Arial"/>
+                <w:sz w:val="28"/>
+                <w:szCs w:val="28"/>
+              </w:rPr>
+              <w:t>Circuit</w:t>
+            </w:r>
+            <w:r>
+              <w:rPr>
+                <w:rFonts w:ascii="Arial" w:hAnsi="Arial" w:cs="Arial"/>
+                <w:sz w:val="28"/>
+                <w:szCs w:val="28"/>
+              </w:rPr>
+              <w:t xml:space="preserve"> </w:t>
+            </w:r>
+            <w:r>
+              <w:rPr>
+                <w:rFonts w:ascii="Arial" w:hAnsi="Arial" w:cs="Arial"/>
+                <w:sz w:val="28"/>
+                <w:szCs w:val="28"/>
+              </w:rPr>
+              <w:t>C</w:t>
+            </w:r>
+            <w:r>
+              <w:rPr>
+                <w:rFonts w:ascii="Arial" w:hAnsi="Arial" w:cs="Arial"/>
+                <w:sz w:val="28"/>
+                <w:szCs w:val="28"/>
+              </w:rPr>
+              <w:t>lerk how this will work. You may need to deliver copies of your forms to the judge, court coordinator, or the clerk before your court hearing. Ask the clerk how to deliver your forms if you need to.</w:t>
             </w:r>
           </w:p>
           <w:p>

</xml_diff>

<commit_message>
Implemented Dec 6 2024 feedback
</commit_message>
<xml_diff>
--- a/docassemble/StalkingNoContactOrderRequest/data/templates/snco_instructions.docx
+++ b/docassemble/StalkingNoContactOrderRequest/data/templates/snco_instructions.docx
@@ -274,16 +274,62 @@
                 <w:sz w:val="28"/>
                 <w:szCs w:val="28"/>
               </w:rPr>
-              <w:t>Print out or save the forms. Be sure to read the forms to make sure they are correct.</w:t>
-            </w:r>
-            <w:r>
-              <w:rPr>
-                <w:rFonts w:ascii="Arial" w:hAnsi="Arial" w:cs="Arial"/>
-                <w:sz w:val="28"/>
-                <w:szCs w:val="28"/>
-              </w:rPr>
-              <w:t>{% if e_signature == False %}</w:t>
-            </w:r>
+              <w:t xml:space="preserve">Print out or save the forms. Be sure to read the forms to make sure they are </w:t>
+            </w:r>
+            <w:proofErr w:type="gramStart"/>
+            <w:r>
+              <w:rPr>
+                <w:rFonts w:ascii="Arial" w:hAnsi="Arial" w:cs="Arial"/>
+                <w:sz w:val="28"/>
+                <w:szCs w:val="28"/>
+              </w:rPr>
+              <w:t>correct.</w:t>
+            </w:r>
+            <w:r>
+              <w:rPr>
+                <w:rFonts w:ascii="Arial" w:hAnsi="Arial" w:cs="Arial"/>
+                <w:sz w:val="28"/>
+                <w:szCs w:val="28"/>
+              </w:rPr>
+              <w:t>{</w:t>
+            </w:r>
+            <w:proofErr w:type="gramEnd"/>
+            <w:r>
+              <w:rPr>
+                <w:rFonts w:ascii="Arial" w:hAnsi="Arial" w:cs="Arial"/>
+                <w:sz w:val="28"/>
+                <w:szCs w:val="28"/>
+              </w:rPr>
+              <w:t xml:space="preserve">% if </w:t>
+            </w:r>
+            <w:proofErr w:type="spellStart"/>
+            <w:r>
+              <w:rPr>
+                <w:rFonts w:ascii="Arial" w:hAnsi="Arial" w:cs="Arial"/>
+                <w:sz w:val="28"/>
+                <w:szCs w:val="28"/>
+              </w:rPr>
+              <w:t>e_signature</w:t>
+            </w:r>
+            <w:proofErr w:type="spellEnd"/>
+            <w:r>
+              <w:rPr>
+                <w:rFonts w:ascii="Arial" w:hAnsi="Arial" w:cs="Arial"/>
+                <w:sz w:val="28"/>
+                <w:szCs w:val="28"/>
+              </w:rPr>
+              <w:t xml:space="preserve"> == </w:t>
+            </w:r>
+            <w:proofErr w:type="gramStart"/>
+            <w:r>
+              <w:rPr>
+                <w:rFonts w:ascii="Arial" w:hAnsi="Arial" w:cs="Arial"/>
+                <w:sz w:val="28"/>
+                <w:szCs w:val="28"/>
+              </w:rPr>
+              <w:t>False %}</w:t>
+            </w:r>
+            <w:proofErr w:type="gramEnd"/>
             <w:r>
               <w:rPr>
                 <w:rFonts w:ascii="Arial" w:hAnsi="Arial" w:cs="Arial"/>
@@ -455,15 +501,23 @@
                 <w:sz w:val="28"/>
                 <w:szCs w:val="28"/>
               </w:rPr>
-              <w:t xml:space="preserve"> If you are filing by paper, bring all your paper forms</w:t>
-            </w:r>
-            <w:r>
-              <w:rPr>
-                <w:rFonts w:ascii="Arial" w:hAnsi="Arial" w:cs="Arial"/>
-                <w:sz w:val="28"/>
-                <w:szCs w:val="28"/>
-              </w:rPr>
-              <w:t xml:space="preserve">—including the </w:t>
+              <w:t xml:space="preserve"> If you are filing by paper, bring all your paper form</w:t>
+            </w:r>
+            <w:r>
+              <w:rPr>
+                <w:rFonts w:ascii="Arial" w:hAnsi="Arial" w:cs="Arial"/>
+                <w:sz w:val="28"/>
+                <w:szCs w:val="28"/>
+              </w:rPr>
+              <w:t xml:space="preserve">s, </w:t>
+            </w:r>
+            <w:r>
+              <w:rPr>
+                <w:rFonts w:ascii="Arial" w:hAnsi="Arial" w:cs="Arial"/>
+                <w:sz w:val="28"/>
+                <w:szCs w:val="28"/>
+              </w:rPr>
+              <w:t xml:space="preserve">including the </w:t>
             </w:r>
             <w:r>
               <w:rPr>
@@ -495,15 +549,15 @@
                 <w:sz w:val="28"/>
                 <w:szCs w:val="28"/>
               </w:rPr>
-              <w:t>xemption form</w:t>
-            </w:r>
-            <w:r>
-              <w:rPr>
-                <w:rFonts w:ascii="Arial" w:hAnsi="Arial" w:cs="Arial"/>
-                <w:sz w:val="28"/>
-                <w:szCs w:val="28"/>
-              </w:rPr>
-              <w:t>—</w:t>
+              <w:t>xemption</w:t>
+            </w:r>
+            <w:r>
+              <w:rPr>
+                <w:rFonts w:ascii="Arial" w:hAnsi="Arial" w:cs="Arial"/>
+                <w:sz w:val="28"/>
+                <w:szCs w:val="28"/>
+              </w:rPr>
+              <w:t xml:space="preserve">, </w:t>
             </w:r>
             <w:r>
               <w:rPr>

</xml_diff>